<commit_message>
added link with repo
</commit_message>
<xml_diff>
--- a/отчет.docx
+++ b/отчет.docx
@@ -332,15 +332,7 @@
           <w:sz w:val="28"/>
           <w:szCs w:val="28"/>
         </w:rPr>
-        <w:t>Выполнил студент</w:t>
-      </w:r>
-      <w:r>
-        <w:rPr>
-          <w:rFonts w:ascii="Times New Roman" w:eastAsia="Times New Roman" w:hAnsi="Times New Roman" w:cs="Times New Roman"/>
-          <w:sz w:val="28"/>
-          <w:szCs w:val="28"/>
-        </w:rPr>
-        <w:t xml:space="preserve"> группы 821701:</w:t>
+        <w:t>Выполнил студент группы 821701:</w:t>
       </w:r>
       <w:r>
         <w:rPr>
@@ -373,15 +365,7 @@
           <w:szCs w:val="28"/>
         </w:rPr>
         <w:tab/>
-        <w:t>Залесский А.</w:t>
-      </w:r>
-      <w:r>
-        <w:rPr>
-          <w:rFonts w:ascii="Times New Roman" w:eastAsia="Times New Roman" w:hAnsi="Times New Roman" w:cs="Times New Roman"/>
-          <w:sz w:val="28"/>
-          <w:szCs w:val="28"/>
-        </w:rPr>
-        <w:t>А.</w:t>
+        <w:t>Залесский А.А.</w:t>
       </w:r>
     </w:p>
     <w:p>
@@ -472,15 +456,7 @@
           <w:szCs w:val="28"/>
         </w:rPr>
         <w:tab/>
-        <w:t>Орлова А.С</w:t>
-      </w:r>
-      <w:r>
-        <w:rPr>
-          <w:rFonts w:ascii="Times New Roman" w:eastAsia="Times New Roman" w:hAnsi="Times New Roman" w:cs="Times New Roman"/>
-          <w:sz w:val="28"/>
-          <w:szCs w:val="28"/>
-        </w:rPr>
-        <w:t>.</w:t>
+        <w:t>Орлова А.С.</w:t>
       </w:r>
     </w:p>
     <w:p>
@@ -613,7 +589,6 @@
           <w:b/>
           <w:sz w:val="28"/>
           <w:szCs w:val="28"/>
-          <w:lang w:val="en-US"/>
         </w:rPr>
       </w:pPr>
       <w:r>
@@ -632,7 +607,6 @@
           <w:b/>
           <w:sz w:val="28"/>
           <w:szCs w:val="28"/>
-          <w:lang w:val="en-US"/>
         </w:rPr>
         <w:t xml:space="preserve">: </w:t>
       </w:r>
@@ -669,7 +643,6 @@
           <w:b/>
           <w:sz w:val="28"/>
           <w:szCs w:val="28"/>
-          <w:lang w:val="en-US"/>
         </w:rPr>
         <w:t>:</w:t>
       </w:r>
@@ -2795,8 +2768,6 @@
         </w:rPr>
         <w:t>.</w:t>
       </w:r>
-      <w:bookmarkStart w:id="0" w:name="_GoBack"/>
-      <w:bookmarkEnd w:id="0"/>
     </w:p>
     <w:p>
       <w:pPr>
@@ -2916,7 +2887,6 @@
           <w:b/>
           <w:sz w:val="28"/>
           <w:szCs w:val="28"/>
-          <w:lang w:val="en-US"/>
         </w:rPr>
       </w:pPr>
       <w:r>
@@ -2926,6 +2896,74 @@
           <w:sz w:val="28"/>
           <w:szCs w:val="28"/>
         </w:rPr>
+        <w:t xml:space="preserve">Ссылка на </w:t>
+      </w:r>
+      <w:proofErr w:type="spellStart"/>
+      <w:r>
+        <w:rPr>
+          <w:rFonts w:ascii="Times New Roman" w:eastAsia="Times New Roman" w:hAnsi="Times New Roman" w:cs="Times New Roman"/>
+          <w:b/>
+          <w:sz w:val="28"/>
+          <w:szCs w:val="28"/>
+        </w:rPr>
+        <w:t>репозиторий</w:t>
+      </w:r>
+      <w:proofErr w:type="spellEnd"/>
+      <w:r>
+        <w:rPr>
+          <w:rFonts w:ascii="Times New Roman" w:eastAsia="Times New Roman" w:hAnsi="Times New Roman" w:cs="Times New Roman"/>
+          <w:b/>
+          <w:sz w:val="28"/>
+          <w:szCs w:val="28"/>
+        </w:rPr>
+        <w:t xml:space="preserve"> с </w:t>
+      </w:r>
+      <w:proofErr w:type="gramStart"/>
+      <w:r>
+        <w:rPr>
+          <w:rFonts w:ascii="Times New Roman" w:eastAsia="Times New Roman" w:hAnsi="Times New Roman" w:cs="Times New Roman"/>
+          <w:b/>
+          <w:sz w:val="28"/>
+          <w:szCs w:val="28"/>
+        </w:rPr>
+        <w:t>лабораторной</w:t>
+      </w:r>
+      <w:proofErr w:type="gramEnd"/>
+      <w:r>
+        <w:rPr>
+          <w:rFonts w:ascii="Times New Roman" w:eastAsia="Times New Roman" w:hAnsi="Times New Roman" w:cs="Times New Roman"/>
+          <w:b/>
+          <w:sz w:val="28"/>
+          <w:szCs w:val="28"/>
+        </w:rPr>
+        <w:t xml:space="preserve">: </w:t>
+      </w:r>
+      <w:r>
+        <w:rPr>
+          <w:rFonts w:ascii="Times New Roman" w:eastAsia="Times New Roman" w:hAnsi="Times New Roman" w:cs="Times New Roman"/>
+          <w:sz w:val="28"/>
+          <w:szCs w:val="28"/>
+        </w:rPr>
+        <w:t>https://github.com/sazro19/PPwIS_2</w:t>
+      </w:r>
+    </w:p>
+    <w:p>
+      <w:pPr>
+        <w:rPr>
+          <w:rFonts w:ascii="Times New Roman" w:eastAsia="Times New Roman" w:hAnsi="Times New Roman" w:cs="Times New Roman"/>
+          <w:b/>
+          <w:sz w:val="28"/>
+          <w:szCs w:val="28"/>
+          <w:lang w:val="en-US"/>
+        </w:rPr>
+      </w:pPr>
+      <w:r>
+        <w:rPr>
+          <w:rFonts w:ascii="Times New Roman" w:eastAsia="Times New Roman" w:hAnsi="Times New Roman" w:cs="Times New Roman"/>
+          <w:b/>
+          <w:sz w:val="28"/>
+          <w:szCs w:val="28"/>
+        </w:rPr>
         <w:t>Вывод</w:t>
       </w:r>
       <w:r>
@@ -2938,6 +2976,8 @@
         </w:rPr>
         <w:t>:</w:t>
       </w:r>
+      <w:bookmarkStart w:id="0" w:name="_GoBack"/>
+      <w:bookmarkEnd w:id="0"/>
     </w:p>
     <w:p>
       <w:pPr>
@@ -3110,15 +3150,7 @@
       </w:r>
     </w:p>
     <w:p>
-      <w:pPr>
-        <w:rPr>
-          <w:lang w:val="en-US"/>
-        </w:rPr>
-      </w:pPr>
-      <w:r>
-        <w:rPr>
-          <w:lang w:val="en-US"/>
-        </w:rPr>
+      <w:r>
         <w:tab/>
       </w:r>
     </w:p>
@@ -3996,7 +4028,7 @@
 </file>
 
 <file path=customXml/itemProps1.xml><?xml version="1.0" encoding="utf-8"?>
-<ds:datastoreItem xmlns:ds="http://schemas.openxmlformats.org/officeDocument/2006/customXml" ds:itemID="{0E7926A0-F289-4D88-8117-8F5D91BB622B}">
+<ds:datastoreItem xmlns:ds="http://schemas.openxmlformats.org/officeDocument/2006/customXml" ds:itemID="{D927BE1B-8D60-4217-9285-0B5499353D33}">
   <ds:schemaRefs>
     <ds:schemaRef ds:uri="http://schemas.openxmlformats.org/officeDocument/2006/bibliography"/>
   </ds:schemaRefs>

</xml_diff>